<commit_message>
modified:   Doc/Formatage_fmt_Printf.docx 	new file:   Doc/La_Boucle_For.docx 	new file:   Doc/Les_Operateurs_Go.docx 	new file:   interfaces/Interfaces.go 	new file:   interfaces/contact.go 	new file:   pointeurs/pointeurs.go 	modified:   recherchemot.go 	modified:   split.go 	modified:   test6/test6.go 	new file:   test7/test7.go 	new file:   typeetstrust/TypeEtStruct.go 	new file:   typeetstrust/contact.go
</commit_message>
<xml_diff>
--- a/Doc/Formatage_fmt_Printf.docx
+++ b/Doc/Formatage_fmt_Printf.docx
@@ -7,7 +7,22 @@
         <w:pStyle w:val="Normal"/>
         <w:bidi w:val="0"/>
         <w:jc w:val="left"/>
-        <w:rPr/>
+        <w:rPr>
+          <w:rFonts w:ascii="Segoe UI;Arial;sans-serif" w:hAnsi="Segoe UI;Arial;sans-serif" w:eastAsia="Noto Serif CJK SC" w:cs="Lohit Devanagari"/>
+          <w:b w:val="false"/>
+          <w:b w:val="false"/>
+          <w:bCs/>
+          <w:i w:val="false"/>
+          <w:i w:val="false"/>
+          <w:caps w:val="false"/>
+          <w:smallCaps w:val="false"/>
+          <w:color w:val="000000"/>
+          <w:spacing w:val="0"/>
+          <w:kern w:val="2"/>
+          <w:sz w:val="48"/>
+          <w:szCs w:val="36"/>
+          <w:lang w:val="fr-FR" w:eastAsia="zh-CN" w:bidi="hi-IN"/>
+        </w:rPr>
       </w:pPr>
       <w:r>
         <w:rPr/>
@@ -93,14 +108,14 @@
         </w:tblCellMar>
       </w:tblPr>
       <w:tblGrid>
-        <w:gridCol w:w="617"/>
-        <w:gridCol w:w="3643"/>
+        <w:gridCol w:w="616"/>
+        <w:gridCol w:w="3644"/>
       </w:tblGrid>
       <w:tr>
         <w:trPr/>
         <w:tc>
           <w:tcPr>
-            <w:tcW w:w="617" w:type="dxa"/>
+            <w:tcW w:w="616" w:type="dxa"/>
             <w:tcBorders/>
             <w:shd w:fill="FFFFFF" w:val="clear"/>
             <w:vAlign w:val="center"/>
@@ -121,7 +136,7 @@
         </w:tc>
         <w:tc>
           <w:tcPr>
-            <w:tcW w:w="3643" w:type="dxa"/>
+            <w:tcW w:w="3644" w:type="dxa"/>
             <w:tcBorders/>
             <w:shd w:fill="FFFFFF" w:val="clear"/>
             <w:vAlign w:val="center"/>
@@ -145,7 +160,7 @@
         <w:trPr/>
         <w:tc>
           <w:tcPr>
-            <w:tcW w:w="617" w:type="dxa"/>
+            <w:tcW w:w="616" w:type="dxa"/>
             <w:tcBorders/>
             <w:shd w:fill="E7E9EB" w:val="clear"/>
             <w:vAlign w:val="center"/>
@@ -166,7 +181,7 @@
         </w:tc>
         <w:tc>
           <w:tcPr>
-            <w:tcW w:w="3643" w:type="dxa"/>
+            <w:tcW w:w="3644" w:type="dxa"/>
             <w:tcBorders/>
             <w:shd w:fill="E7E9EB" w:val="clear"/>
             <w:vAlign w:val="center"/>
@@ -190,7 +205,7 @@
         <w:trPr/>
         <w:tc>
           <w:tcPr>
-            <w:tcW w:w="617" w:type="dxa"/>
+            <w:tcW w:w="616" w:type="dxa"/>
             <w:tcBorders/>
             <w:shd w:fill="FFFFFF" w:val="clear"/>
             <w:vAlign w:val="center"/>
@@ -211,7 +226,7 @@
         </w:tc>
         <w:tc>
           <w:tcPr>
-            <w:tcW w:w="3643" w:type="dxa"/>
+            <w:tcW w:w="3644" w:type="dxa"/>
             <w:tcBorders/>
             <w:shd w:fill="FFFFFF" w:val="clear"/>
             <w:vAlign w:val="center"/>
@@ -235,7 +250,7 @@
         <w:trPr/>
         <w:tc>
           <w:tcPr>
-            <w:tcW w:w="617" w:type="dxa"/>
+            <w:tcW w:w="616" w:type="dxa"/>
             <w:tcBorders/>
             <w:shd w:fill="E7E9EB" w:val="clear"/>
             <w:vAlign w:val="center"/>
@@ -256,7 +271,7 @@
         </w:tc>
         <w:tc>
           <w:tcPr>
-            <w:tcW w:w="3643" w:type="dxa"/>
+            <w:tcW w:w="3644" w:type="dxa"/>
             <w:tcBorders/>
             <w:shd w:fill="E7E9EB" w:val="clear"/>
             <w:vAlign w:val="center"/>
@@ -280,7 +295,7 @@
         <w:trPr/>
         <w:tc>
           <w:tcPr>
-            <w:tcW w:w="617" w:type="dxa"/>
+            <w:tcW w:w="616" w:type="dxa"/>
             <w:tcBorders/>
             <w:shd w:fill="FFFFFF" w:val="clear"/>
             <w:vAlign w:val="center"/>
@@ -301,7 +316,7 @@
         </w:tc>
         <w:tc>
           <w:tcPr>
-            <w:tcW w:w="3643" w:type="dxa"/>
+            <w:tcW w:w="3644" w:type="dxa"/>
             <w:tcBorders/>
             <w:shd w:fill="FFFFFF" w:val="clear"/>
             <w:vAlign w:val="center"/>
@@ -479,7 +494,6 @@
         </w:rPr>
         <w:t>)</w:t>
         <w:br/>
-        <w:br/>
         <w:t>func main() {</w:t>
         <w:br/>
         <w:t>  </w:t>
@@ -604,7 +618,6 @@
           <w:shd w:fill="FFFFFF" w:val="clear"/>
         </w:rPr>
         <w:br/>
-        <w:br/>
         <w:t>  fmt.Printf(</w:t>
       </w:r>
       <w:r>
@@ -732,7 +745,6 @@
           <w:shd w:fill="FFFFFF" w:val="clear"/>
         </w:rPr>
         <w:t>, i)</w:t>
-        <w:br/>
         <w:br/>
         <w:t>  fmt.Printf(</w:t>
       </w:r>
@@ -1690,7 +1702,6 @@
         </w:rPr>
         <w:t>)</w:t>
         <w:br/>
-        <w:br/>
         <w:t>func main() {</w:t>
         <w:br/>
         <w:t>  </w:t>
@@ -1753,8 +1764,6 @@
           <w:bdr w:val="single" w:sz="24" w:space="9" w:color="04AA6D"/>
           <w:shd w:fill="FFFFFF" w:val="clear"/>
         </w:rPr>
-        <w:br/>
-        <w:t> </w:t>
         <w:br/>
         <w:t>  fmt.Printf(</w:t>
       </w:r>
@@ -2203,6 +2212,8 @@
         <w:rPr>
           <w:rFonts w:ascii="Segoe UI;Arial;sans-serif" w:hAnsi="Segoe UI;Arial;sans-serif"/>
           <w:b w:val="false"/>
+          <w:b w:val="false"/>
+          <w:i w:val="false"/>
           <w:i w:val="false"/>
           <w:caps w:val="false"/>
           <w:smallCaps w:val="false"/>
@@ -2233,6 +2244,8 @@
         <w:rPr>
           <w:rFonts w:ascii="Verdana;sans-serif" w:hAnsi="Verdana;sans-serif"/>
           <w:b w:val="false"/>
+          <w:b w:val="false"/>
+          <w:i w:val="false"/>
           <w:i w:val="false"/>
           <w:caps w:val="false"/>
           <w:smallCaps w:val="false"/>
@@ -2269,14 +2282,14 @@
         </w:tblCellMar>
       </w:tblPr>
       <w:tblGrid>
-        <w:gridCol w:w="618"/>
+        <w:gridCol w:w="617"/>
         <w:gridCol w:w="5386"/>
       </w:tblGrid>
       <w:tr>
         <w:trPr/>
         <w:tc>
           <w:tcPr>
-            <w:tcW w:w="618" w:type="dxa"/>
+            <w:tcW w:w="617" w:type="dxa"/>
             <w:tcBorders/>
             <w:shd w:fill="FFFFFF" w:val="clear"/>
             <w:vAlign w:val="center"/>
@@ -2284,6 +2297,7 @@
           <w:p>
             <w:pPr>
               <w:pStyle w:val="Titredetableau"/>
+              <w:widowControl w:val="false"/>
               <w:jc w:val="left"/>
               <w:rPr/>
             </w:pPr>
@@ -2303,6 +2317,7 @@
           <w:p>
             <w:pPr>
               <w:pStyle w:val="Titredetableau"/>
+              <w:widowControl w:val="false"/>
               <w:jc w:val="left"/>
               <w:rPr/>
             </w:pPr>
@@ -2317,7 +2332,7 @@
         <w:trPr/>
         <w:tc>
           <w:tcPr>
-            <w:tcW w:w="618" w:type="dxa"/>
+            <w:tcW w:w="617" w:type="dxa"/>
             <w:tcBorders/>
             <w:shd w:fill="E7E9EB" w:val="clear"/>
             <w:vAlign w:val="center"/>
@@ -2325,6 +2340,7 @@
           <w:p>
             <w:pPr>
               <w:pStyle w:val="Contenudetableau"/>
+              <w:widowControl w:val="false"/>
               <w:jc w:val="left"/>
               <w:rPr/>
             </w:pPr>
@@ -2344,6 +2360,7 @@
           <w:p>
             <w:pPr>
               <w:pStyle w:val="Contenudetableau"/>
+              <w:widowControl w:val="false"/>
               <w:jc w:val="left"/>
               <w:rPr/>
             </w:pPr>
@@ -2358,7 +2375,7 @@
         <w:trPr/>
         <w:tc>
           <w:tcPr>
-            <w:tcW w:w="618" w:type="dxa"/>
+            <w:tcW w:w="617" w:type="dxa"/>
             <w:tcBorders/>
             <w:shd w:fill="FFFFFF" w:val="clear"/>
             <w:vAlign w:val="center"/>
@@ -2366,6 +2383,7 @@
           <w:p>
             <w:pPr>
               <w:pStyle w:val="Contenudetableau"/>
+              <w:widowControl w:val="false"/>
               <w:jc w:val="left"/>
               <w:rPr/>
             </w:pPr>
@@ -2385,6 +2403,7 @@
           <w:p>
             <w:pPr>
               <w:pStyle w:val="Contenudetableau"/>
+              <w:widowControl w:val="false"/>
               <w:jc w:val="left"/>
               <w:rPr/>
             </w:pPr>
@@ -2399,7 +2418,7 @@
         <w:trPr/>
         <w:tc>
           <w:tcPr>
-            <w:tcW w:w="618" w:type="dxa"/>
+            <w:tcW w:w="617" w:type="dxa"/>
             <w:tcBorders/>
             <w:shd w:fill="E7E9EB" w:val="clear"/>
             <w:vAlign w:val="center"/>
@@ -2407,6 +2426,7 @@
           <w:p>
             <w:pPr>
               <w:pStyle w:val="Contenudetableau"/>
+              <w:widowControl w:val="false"/>
               <w:jc w:val="left"/>
               <w:rPr/>
             </w:pPr>
@@ -2426,6 +2446,7 @@
           <w:p>
             <w:pPr>
               <w:pStyle w:val="Contenudetableau"/>
+              <w:widowControl w:val="false"/>
               <w:jc w:val="left"/>
               <w:rPr/>
             </w:pPr>
@@ -2440,7 +2461,7 @@
         <w:trPr/>
         <w:tc>
           <w:tcPr>
-            <w:tcW w:w="618" w:type="dxa"/>
+            <w:tcW w:w="617" w:type="dxa"/>
             <w:tcBorders/>
             <w:shd w:fill="FFFFFF" w:val="clear"/>
             <w:vAlign w:val="center"/>
@@ -2448,6 +2469,7 @@
           <w:p>
             <w:pPr>
               <w:pStyle w:val="Contenudetableau"/>
+              <w:widowControl w:val="false"/>
               <w:jc w:val="left"/>
               <w:rPr/>
             </w:pPr>
@@ -2467,6 +2489,7 @@
           <w:p>
             <w:pPr>
               <w:pStyle w:val="Contenudetableau"/>
+              <w:widowControl w:val="false"/>
               <w:jc w:val="left"/>
               <w:rPr/>
             </w:pPr>
@@ -2481,7 +2504,7 @@
         <w:trPr/>
         <w:tc>
           <w:tcPr>
-            <w:tcW w:w="618" w:type="dxa"/>
+            <w:tcW w:w="617" w:type="dxa"/>
             <w:tcBorders/>
             <w:shd w:fill="E7E9EB" w:val="clear"/>
             <w:vAlign w:val="center"/>
@@ -2489,6 +2512,7 @@
           <w:p>
             <w:pPr>
               <w:pStyle w:val="Contenudetableau"/>
+              <w:widowControl w:val="false"/>
               <w:jc w:val="left"/>
               <w:rPr/>
             </w:pPr>
@@ -2508,6 +2532,7 @@
           <w:p>
             <w:pPr>
               <w:pStyle w:val="Contenudetableau"/>
+              <w:widowControl w:val="false"/>
               <w:jc w:val="left"/>
               <w:rPr/>
             </w:pPr>
@@ -2522,7 +2547,7 @@
         <w:trPr/>
         <w:tc>
           <w:tcPr>
-            <w:tcW w:w="618" w:type="dxa"/>
+            <w:tcW w:w="617" w:type="dxa"/>
             <w:tcBorders/>
             <w:shd w:fill="FFFFFF" w:val="clear"/>
             <w:vAlign w:val="center"/>
@@ -2530,6 +2555,7 @@
           <w:p>
             <w:pPr>
               <w:pStyle w:val="Contenudetableau"/>
+              <w:widowControl w:val="false"/>
               <w:jc w:val="left"/>
               <w:rPr/>
             </w:pPr>
@@ -2549,6 +2575,7 @@
           <w:p>
             <w:pPr>
               <w:pStyle w:val="Contenudetableau"/>
+              <w:widowControl w:val="false"/>
               <w:jc w:val="left"/>
               <w:rPr/>
             </w:pPr>
@@ -2569,6 +2596,8 @@
         <w:rPr>
           <w:rFonts w:ascii="Segoe UI;Arial;sans-serif" w:hAnsi="Segoe UI;Arial;sans-serif"/>
           <w:b w:val="false"/>
+          <w:b w:val="false"/>
+          <w:i w:val="false"/>
           <w:i w:val="false"/>
           <w:caps w:val="false"/>
           <w:smallCaps w:val="false"/>
@@ -2601,6 +2630,8 @@
         <w:rPr>
           <w:rFonts w:ascii="Consolas;Menlo;courier new;monospace" w:hAnsi="Consolas;Menlo;courier new;monospace"/>
           <w:b w:val="false"/>
+          <w:b w:val="false"/>
+          <w:i w:val="false"/>
           <w:i w:val="false"/>
           <w:caps w:val="false"/>
           <w:smallCaps w:val="false"/>
@@ -2702,7 +2733,6 @@
         </w:rPr>
         <w:t>)</w:t>
         <w:br/>
-        <w:br/>
         <w:t>func main() {</w:t>
         <w:br/>
         <w:t>  </w:t>
@@ -2765,8 +2795,6 @@
           <w:bdr w:val="single" w:sz="24" w:space="9" w:color="04AA6D"/>
           <w:shd w:fill="FFFFFF" w:val="clear"/>
         </w:rPr>
-        <w:br/>
-        <w:t> </w:t>
         <w:br/>
         <w:t>  fmt.Printf(</w:t>
       </w:r>
@@ -2971,6 +2999,8 @@
         <w:rPr>
           <w:rFonts w:ascii="Verdana;sans-serif" w:hAnsi="Verdana;sans-serif"/>
           <w:b w:val="false"/>
+          <w:b w:val="false"/>
+          <w:i w:val="false"/>
           <w:i w:val="false"/>
           <w:caps w:val="false"/>
           <w:smallCaps w:val="false"/>
@@ -3039,6 +3069,8 @@
         <w:rPr>
           <w:rFonts w:ascii="Segoe UI;Arial;sans-serif" w:hAnsi="Segoe UI;Arial;sans-serif"/>
           <w:b w:val="false"/>
+          <w:b w:val="false"/>
+          <w:i w:val="false"/>
           <w:i w:val="false"/>
           <w:caps w:val="false"/>
           <w:smallCaps w:val="false"/>
@@ -3069,6 +3101,8 @@
         <w:rPr>
           <w:rFonts w:ascii="Verdana;sans-serif" w:hAnsi="Verdana;sans-serif"/>
           <w:b w:val="false"/>
+          <w:b w:val="false"/>
+          <w:i w:val="false"/>
           <w:i w:val="false"/>
           <w:caps w:val="false"/>
           <w:smallCaps w:val="false"/>
@@ -3105,14 +3139,14 @@
         </w:tblCellMar>
       </w:tblPr>
       <w:tblGrid>
-        <w:gridCol w:w="618"/>
+        <w:gridCol w:w="617"/>
         <w:gridCol w:w="7028"/>
       </w:tblGrid>
       <w:tr>
         <w:trPr/>
         <w:tc>
           <w:tcPr>
-            <w:tcW w:w="618" w:type="dxa"/>
+            <w:tcW w:w="617" w:type="dxa"/>
             <w:tcBorders/>
             <w:shd w:fill="FFFFFF" w:val="clear"/>
             <w:vAlign w:val="center"/>
@@ -3120,6 +3154,7 @@
           <w:p>
             <w:pPr>
               <w:pStyle w:val="Titredetableau"/>
+              <w:widowControl w:val="false"/>
               <w:jc w:val="left"/>
               <w:rPr/>
             </w:pPr>
@@ -3139,6 +3174,7 @@
           <w:p>
             <w:pPr>
               <w:pStyle w:val="Titredetableau"/>
+              <w:widowControl w:val="false"/>
               <w:jc w:val="left"/>
               <w:rPr/>
             </w:pPr>
@@ -3153,7 +3189,7 @@
         <w:trPr/>
         <w:tc>
           <w:tcPr>
-            <w:tcW w:w="618" w:type="dxa"/>
+            <w:tcW w:w="617" w:type="dxa"/>
             <w:tcBorders/>
             <w:shd w:fill="E7E9EB" w:val="clear"/>
             <w:vAlign w:val="center"/>
@@ -3161,6 +3197,7 @@
           <w:p>
             <w:pPr>
               <w:pStyle w:val="Contenudetableau"/>
+              <w:widowControl w:val="false"/>
               <w:jc w:val="left"/>
               <w:rPr/>
             </w:pPr>
@@ -3180,6 +3217,7 @@
           <w:p>
             <w:pPr>
               <w:pStyle w:val="Contenudetableau"/>
+              <w:widowControl w:val="false"/>
               <w:jc w:val="left"/>
               <w:rPr/>
             </w:pPr>
@@ -3200,6 +3238,8 @@
         <w:rPr>
           <w:rFonts w:ascii="Segoe UI;Arial;sans-serif" w:hAnsi="Segoe UI;Arial;sans-serif"/>
           <w:b w:val="false"/>
+          <w:b w:val="false"/>
+          <w:i w:val="false"/>
           <w:i w:val="false"/>
           <w:caps w:val="false"/>
           <w:smallCaps w:val="false"/>
@@ -3232,6 +3272,8 @@
         <w:rPr>
           <w:rFonts w:ascii="Consolas;Menlo;courier new;monospace" w:hAnsi="Consolas;Menlo;courier new;monospace"/>
           <w:b w:val="false"/>
+          <w:b w:val="false"/>
+          <w:i w:val="false"/>
           <w:i w:val="false"/>
           <w:caps w:val="false"/>
           <w:smallCaps w:val="false"/>
@@ -3333,7 +3375,6 @@
         </w:rPr>
         <w:t>)</w:t>
         <w:br/>
-        <w:br/>
         <w:t>func main() {</w:t>
         <w:br/>
         <w:t>  </w:t>
@@ -3457,7 +3498,6 @@
           <w:bdr w:val="single" w:sz="24" w:space="9" w:color="04AA6D"/>
           <w:shd w:fill="FFFFFF" w:val="clear"/>
         </w:rPr>
-        <w:br/>
         <w:br/>
         <w:t>  fmt.Printf(</w:t>
       </w:r>
@@ -3534,6 +3574,8 @@
         <w:rPr>
           <w:rFonts w:ascii="Verdana;sans-serif" w:hAnsi="Verdana;sans-serif"/>
           <w:b w:val="false"/>
+          <w:b w:val="false"/>
+          <w:i w:val="false"/>
           <w:i w:val="false"/>
           <w:caps w:val="false"/>
           <w:smallCaps w:val="false"/>
@@ -3594,6 +3636,8 @@
         <w:rPr>
           <w:rFonts w:ascii="Segoe UI;Arial;sans-serif" w:hAnsi="Segoe UI;Arial;sans-serif"/>
           <w:b w:val="false"/>
+          <w:b w:val="false"/>
+          <w:i w:val="false"/>
           <w:i w:val="false"/>
           <w:caps w:val="false"/>
           <w:smallCaps w:val="false"/>
@@ -3624,6 +3668,8 @@
         <w:rPr>
           <w:rFonts w:ascii="Verdana;sans-serif" w:hAnsi="Verdana;sans-serif"/>
           <w:b w:val="false"/>
+          <w:b w:val="false"/>
+          <w:i w:val="false"/>
           <w:i w:val="false"/>
           <w:caps w:val="false"/>
           <w:smallCaps w:val="false"/>
@@ -3661,7 +3707,7 @@
       </w:tblPr>
       <w:tblGrid>
         <w:gridCol w:w="698"/>
-        <w:gridCol w:w="4187"/>
+        <w:gridCol w:w="4186"/>
       </w:tblGrid>
       <w:tr>
         <w:trPr/>
@@ -3675,6 +3721,7 @@
           <w:p>
             <w:pPr>
               <w:pStyle w:val="Titredetableau"/>
+              <w:widowControl w:val="false"/>
               <w:jc w:val="left"/>
               <w:rPr/>
             </w:pPr>
@@ -3686,7 +3733,7 @@
         </w:tc>
         <w:tc>
           <w:tcPr>
-            <w:tcW w:w="4187" w:type="dxa"/>
+            <w:tcW w:w="4186" w:type="dxa"/>
             <w:tcBorders/>
             <w:shd w:fill="FFFFFF" w:val="clear"/>
             <w:vAlign w:val="center"/>
@@ -3694,6 +3741,7 @@
           <w:p>
             <w:pPr>
               <w:pStyle w:val="Titredetableau"/>
+              <w:widowControl w:val="false"/>
               <w:jc w:val="left"/>
               <w:rPr/>
             </w:pPr>
@@ -3716,6 +3764,7 @@
           <w:p>
             <w:pPr>
               <w:pStyle w:val="Contenudetableau"/>
+              <w:widowControl w:val="false"/>
               <w:jc w:val="left"/>
               <w:rPr/>
             </w:pPr>
@@ -3727,7 +3776,7 @@
         </w:tc>
         <w:tc>
           <w:tcPr>
-            <w:tcW w:w="4187" w:type="dxa"/>
+            <w:tcW w:w="4186" w:type="dxa"/>
             <w:tcBorders/>
             <w:shd w:fill="E7E9EB" w:val="clear"/>
             <w:vAlign w:val="center"/>
@@ -3735,6 +3784,7 @@
           <w:p>
             <w:pPr>
               <w:pStyle w:val="Contenudetableau"/>
+              <w:widowControl w:val="false"/>
               <w:jc w:val="left"/>
               <w:rPr/>
             </w:pPr>
@@ -3757,6 +3807,7 @@
           <w:p>
             <w:pPr>
               <w:pStyle w:val="Contenudetableau"/>
+              <w:widowControl w:val="false"/>
               <w:jc w:val="left"/>
               <w:rPr/>
             </w:pPr>
@@ -3768,7 +3819,7 @@
         </w:tc>
         <w:tc>
           <w:tcPr>
-            <w:tcW w:w="4187" w:type="dxa"/>
+            <w:tcW w:w="4186" w:type="dxa"/>
             <w:tcBorders/>
             <w:shd w:fill="FFFFFF" w:val="clear"/>
             <w:vAlign w:val="center"/>
@@ -3776,6 +3827,7 @@
           <w:p>
             <w:pPr>
               <w:pStyle w:val="Contenudetableau"/>
+              <w:widowControl w:val="false"/>
               <w:jc w:val="left"/>
               <w:rPr/>
             </w:pPr>
@@ -3798,6 +3850,7 @@
           <w:p>
             <w:pPr>
               <w:pStyle w:val="Contenudetableau"/>
+              <w:widowControl w:val="false"/>
               <w:jc w:val="left"/>
               <w:rPr/>
             </w:pPr>
@@ -3809,7 +3862,7 @@
         </w:tc>
         <w:tc>
           <w:tcPr>
-            <w:tcW w:w="4187" w:type="dxa"/>
+            <w:tcW w:w="4186" w:type="dxa"/>
             <w:tcBorders/>
             <w:shd w:fill="E7E9EB" w:val="clear"/>
             <w:vAlign w:val="center"/>
@@ -3817,6 +3870,7 @@
           <w:p>
             <w:pPr>
               <w:pStyle w:val="Contenudetableau"/>
+              <w:widowControl w:val="false"/>
               <w:jc w:val="left"/>
               <w:rPr/>
             </w:pPr>
@@ -3839,6 +3893,7 @@
           <w:p>
             <w:pPr>
               <w:pStyle w:val="Contenudetableau"/>
+              <w:widowControl w:val="false"/>
               <w:jc w:val="left"/>
               <w:rPr/>
             </w:pPr>
@@ -3850,7 +3905,7 @@
         </w:tc>
         <w:tc>
           <w:tcPr>
-            <w:tcW w:w="4187" w:type="dxa"/>
+            <w:tcW w:w="4186" w:type="dxa"/>
             <w:tcBorders/>
             <w:shd w:fill="FFFFFF" w:val="clear"/>
             <w:vAlign w:val="center"/>
@@ -3858,6 +3913,7 @@
           <w:p>
             <w:pPr>
               <w:pStyle w:val="Contenudetableau"/>
+              <w:widowControl w:val="false"/>
               <w:jc w:val="left"/>
               <w:rPr/>
             </w:pPr>
@@ -3880,6 +3936,7 @@
           <w:p>
             <w:pPr>
               <w:pStyle w:val="Contenudetableau"/>
+              <w:widowControl w:val="false"/>
               <w:jc w:val="left"/>
               <w:rPr/>
             </w:pPr>
@@ -3891,7 +3948,7 @@
         </w:tc>
         <w:tc>
           <w:tcPr>
-            <w:tcW w:w="4187" w:type="dxa"/>
+            <w:tcW w:w="4186" w:type="dxa"/>
             <w:tcBorders/>
             <w:shd w:fill="E7E9EB" w:val="clear"/>
             <w:vAlign w:val="center"/>
@@ -3899,6 +3956,7 @@
           <w:p>
             <w:pPr>
               <w:pStyle w:val="Contenudetableau"/>
+              <w:widowControl w:val="false"/>
               <w:jc w:val="left"/>
               <w:rPr/>
             </w:pPr>
@@ -3919,6 +3977,8 @@
         <w:rPr>
           <w:rFonts w:ascii="Segoe UI;Arial;sans-serif" w:hAnsi="Segoe UI;Arial;sans-serif"/>
           <w:b w:val="false"/>
+          <w:b w:val="false"/>
+          <w:i w:val="false"/>
           <w:i w:val="false"/>
           <w:caps w:val="false"/>
           <w:smallCaps w:val="false"/>
@@ -3951,6 +4011,8 @@
         <w:rPr>
           <w:rFonts w:ascii="Consolas;Menlo;courier new;monospace" w:hAnsi="Consolas;Menlo;courier new;monospace"/>
           <w:b w:val="false"/>
+          <w:b w:val="false"/>
+          <w:i w:val="false"/>
           <w:i w:val="false"/>
           <w:caps w:val="false"/>
           <w:smallCaps w:val="false"/>
@@ -4052,7 +4114,6 @@
         </w:rPr>
         <w:t>)</w:t>
         <w:br/>
-        <w:br/>
         <w:t>func main() {</w:t>
         <w:br/>
         <w:t>  </w:t>
@@ -4115,7 +4176,6 @@
           <w:bdr w:val="single" w:sz="24" w:space="9" w:color="04AA6D"/>
           <w:shd w:fill="FFFFFF" w:val="clear"/>
         </w:rPr>
-        <w:br/>
         <w:br/>
         <w:t>  fmt.Printf(</w:t>
       </w:r>
@@ -4288,6 +4348,8 @@
         <w:rPr>
           <w:rFonts w:ascii="Verdana;sans-serif" w:hAnsi="Verdana;sans-serif"/>
           <w:b w:val="false"/>
+          <w:b w:val="false"/>
+          <w:i w:val="false"/>
           <w:i w:val="false"/>
           <w:caps w:val="false"/>
           <w:smallCaps w:val="false"/>
@@ -4357,7 +4419,7 @@
     <w:sectPr>
       <w:type w:val="nextPage"/>
       <w:pgSz w:w="11906" w:h="16838"/>
-      <w:pgMar w:left="1134" w:right="1134" w:gutter="0" w:header="0" w:top="1134" w:footer="0" w:bottom="1134"/>
+      <w:pgMar w:left="850" w:right="567" w:gutter="0" w:header="0" w:top="567" w:footer="0" w:bottom="850"/>
       <w:pgNumType w:fmt="decimal"/>
       <w:formProt w:val="false"/>
       <w:textDirection w:val="lrTb"/>
@@ -4445,6 +4507,13 @@
       <w:rFonts w:ascii="Liberation Mono" w:hAnsi="Liberation Mono" w:eastAsia="Noto Sans Mono CJK SC" w:cs="Liberation Mono"/>
     </w:rPr>
   </w:style>
+  <w:style w:type="character" w:styleId="LienInternet">
+    <w:name w:val="Lien Internet"/>
+    <w:rPr>
+      <w:color w:val="000080"/>
+      <w:u w:val="single"/>
+    </w:rPr>
+  </w:style>
   <w:style w:type="paragraph" w:styleId="Titre">
     <w:name w:val="Titre"/>
     <w:basedOn w:val="Normal"/>

</xml_diff>